<commit_message>
updated added finishing touches
</commit_message>
<xml_diff>
--- a/CS 286 Long Examination1_Palacio.docx
+++ b/CS 286 Long Examination1_Palacio.docx
@@ -223,16 +223,9 @@
       <w:r>
         <w:t>: {</w:t>
       </w:r>
-      <w:proofErr w:type="spellStart"/>
-      <w:proofErr w:type="gramStart"/>
-      <w:r>
-        <w:t>a,b</w:t>
-      </w:r>
-      <w:proofErr w:type="gramEnd"/>
-      <w:r>
-        <w:t>,c</w:t>
-      </w:r>
-      <w:proofErr w:type="spellEnd"/>
+      <w:r>
+        <w:t>a,b,c</w:t>
+      </w:r>
       <w:r>
         <w:t>}</w:t>
       </w:r>
@@ -253,16 +246,9 @@
       <w:r>
         <w:t>: {</w:t>
       </w:r>
-      <w:proofErr w:type="spellStart"/>
-      <w:proofErr w:type="gramStart"/>
-      <w:r>
-        <w:t>a,d</w:t>
-      </w:r>
-      <w:proofErr w:type="gramEnd"/>
-      <w:r>
-        <w:t>,e</w:t>
-      </w:r>
-      <w:proofErr w:type="spellEnd"/>
+      <w:r>
+        <w:t>a,d,e</w:t>
+      </w:r>
       <w:r>
         <w:t>}</w:t>
       </w:r>
@@ -360,56 +346,266 @@
     <w:p>
       <w:pPr>
         <w:jc w:val="both"/>
-      </w:pPr>
+        <w:rPr>
+          <w:i/>
+        </w:rPr>
+      </w:pPr>
+      <w:r>
+        <w:rPr>
+          <w:i/>
+        </w:rPr>
+        <w:t>Discuss one good example of a machine learning application.</w:t>
+      </w:r>
+    </w:p>
+    <w:p>
+      <w:pPr>
+        <w:jc w:val="both"/>
+        <w:rPr>
+          <w:i/>
+        </w:rPr>
+      </w:pPr>
+    </w:p>
+    <w:p>
+      <w:pPr>
+        <w:jc w:val="both"/>
+      </w:pPr>
+      <w:r>
+        <w:rPr>
+          <w:i/>
+        </w:rPr>
+        <w:tab/>
+      </w:r>
+      <w:r>
+        <w:t xml:space="preserve">A good example of a machine learning application is the collaborative marketing strategy of Facebook and other Social Media applications. These learn </w:t>
+      </w:r>
+      <w:r>
+        <w:t xml:space="preserve">from </w:t>
+      </w:r>
+      <w:r>
+        <w:t>peer interest and suggest to the target user.</w:t>
+      </w:r>
+    </w:p>
+    <w:p>
+      <w:pPr>
+        <w:jc w:val="both"/>
+      </w:pPr>
+    </w:p>
+    <w:p>
+      <w:pPr>
+        <w:jc w:val="both"/>
+        <w:rPr>
+          <w:i/>
+        </w:rPr>
+      </w:pPr>
+      <w:r>
+        <w:rPr>
+          <w:i/>
+        </w:rPr>
+        <w:t>How do you define AI?</w:t>
+      </w:r>
+    </w:p>
+    <w:p>
+      <w:pPr>
+        <w:jc w:val="both"/>
+      </w:pPr>
+    </w:p>
+    <w:p>
+      <w:pPr>
+        <w:jc w:val="both"/>
+      </w:pPr>
+      <w:r>
+        <w:lastRenderedPageBreak/>
+        <w:tab/>
+      </w:r>
+      <w:r>
+        <w:t>Artificial</w:t>
+      </w:r>
+      <w:r>
+        <w:t xml:space="preserve"> Intelligence for me is machines acting as if </w:t>
+      </w:r>
+      <w:r>
+        <w:t>humanly rational</w:t>
+      </w:r>
+      <w:r>
+        <w:t>.</w:t>
+      </w:r>
+      <w:r>
+        <w:t xml:space="preserve"> Machines must reach a point where it </w:t>
+      </w:r>
+      <w:r>
+        <w:t xml:space="preserve">can change itself to suit a </w:t>
+      </w:r>
+      <w:r>
+        <w:t>real-world</w:t>
+      </w:r>
+      <w:r>
+        <w:t xml:space="preserve"> problem.</w:t>
+      </w:r>
+    </w:p>
+    <w:p>
+      <w:pPr>
+        <w:jc w:val="both"/>
+      </w:pPr>
+      <w:r>
+        <w:tab/>
+      </w:r>
+    </w:p>
+    <w:p>
+      <w:pPr>
+        <w:jc w:val="both"/>
+        <w:rPr>
+          <w:i/>
+        </w:rPr>
+      </w:pPr>
+      <w:r>
+        <w:rPr>
+          <w:i/>
+        </w:rPr>
+        <w:t>In what way Regular Relations differ from Regular Languages and in what way they are similar?</w:t>
+      </w:r>
+    </w:p>
+    <w:p>
+      <w:pPr>
+        <w:jc w:val="both"/>
+        <w:rPr>
+          <w:i/>
+        </w:rPr>
+      </w:pPr>
+    </w:p>
+    <w:p>
+      <w:pPr>
+        <w:jc w:val="both"/>
+      </w:pPr>
+      <w:r>
+        <w:rPr>
+          <w:i/>
+        </w:rPr>
+        <w:tab/>
+      </w:r>
+      <w:r>
+        <w:t>Regular relations refer to transducer</w:t>
+      </w:r>
+      <w:r>
+        <w:t xml:space="preserve">s and regular languages refer to automatons. Regular relations for one, uses transducing to verify correct outputs. However, regular languages use </w:t>
+      </w:r>
+      <w:r>
+        <w:t xml:space="preserve">regular expressions to verify correct outputs. They are similar in a way that they both are </w:t>
+      </w:r>
+      <w:r>
+        <w:t>finite-states.</w:t>
+      </w:r>
+    </w:p>
+    <w:p>
+      <w:pPr>
+        <w:jc w:val="both"/>
+      </w:pPr>
+    </w:p>
+    <w:p>
+      <w:pPr>
+        <w:jc w:val="both"/>
+        <w:rPr>
+          <w:i/>
+        </w:rPr>
+      </w:pPr>
+      <w:r>
+        <w:rPr>
+          <w:i/>
+        </w:rPr>
+        <w:t>Explain the difference between Natural Language Processing and Natural Language Understanding.</w:t>
+      </w:r>
+    </w:p>
+    <w:p>
+      <w:pPr>
+        <w:jc w:val="both"/>
+        <w:rPr>
+          <w:i/>
+        </w:rPr>
+      </w:pPr>
+    </w:p>
+    <w:p>
+      <w:pPr>
+        <w:jc w:val="both"/>
+      </w:pPr>
+      <w:r>
+        <w:rPr>
+          <w:i/>
+        </w:rPr>
+        <w:tab/>
+      </w:r>
+      <w:r>
+        <w:t xml:space="preserve">Natural Language Understanding and Natural Language Processing </w:t>
+      </w:r>
+      <w:r>
+        <w:t>are different such that Natural Language is broader and even covers Natural Language Processing. Natural Language Processing usually refers to system-human interaction. Natural Language Understanding handles the fuzziness of possible data to convert them into predefined constructs.</w:t>
+      </w:r>
       <w:bookmarkStart w:id="0" w:name="_GoBack"/>
-      <w:r>
-        <w:rPr>
-          <w:noProof/>
-        </w:rPr>
-        <w:lastRenderedPageBreak/>
-        <w:drawing>
-          <wp:inline distT="0" distB="0" distL="0" distR="0" wp14:anchorId="6EDB2B91" wp14:editId="328CACBF">
-            <wp:extent cx="5943600" cy="2792095"/>
-            <wp:effectExtent l="0" t="0" r="0" b="1905"/>
-            <wp:docPr id="1" name="Picture 1"/>
-            <wp:cNvGraphicFramePr>
-              <a:graphicFrameLocks xmlns:a="http://schemas.openxmlformats.org/drawingml/2006/main" noChangeAspect="1"/>
-            </wp:cNvGraphicFramePr>
-            <a:graphic xmlns:a="http://schemas.openxmlformats.org/drawingml/2006/main">
-              <a:graphicData uri="http://schemas.openxmlformats.org/drawingml/2006/picture">
-                <pic:pic xmlns:pic="http://schemas.openxmlformats.org/drawingml/2006/picture">
-                  <pic:nvPicPr>
-                    <pic:cNvPr id="1" name="Screen Shot 2017-04-19 at 7.55.45 AM.png"/>
-                    <pic:cNvPicPr/>
-                  </pic:nvPicPr>
-                  <pic:blipFill>
-                    <a:blip r:embed="rId4">
-                      <a:extLst>
-                        <a:ext uri="{28A0092B-C50C-407E-A947-70E740481C1C}">
-                          <a14:useLocalDpi xmlns:a14="http://schemas.microsoft.com/office/drawing/2010/main" val="0"/>
-                        </a:ext>
-                      </a:extLst>
-                    </a:blip>
-                    <a:stretch>
-                      <a:fillRect/>
-                    </a:stretch>
-                  </pic:blipFill>
-                  <pic:spPr>
-                    <a:xfrm>
-                      <a:off x="0" y="0"/>
-                      <a:ext cx="5943600" cy="2792095"/>
-                    </a:xfrm>
-                    <a:prstGeom prst="rect">
-                      <a:avLst/>
-                    </a:prstGeom>
-                  </pic:spPr>
-                </pic:pic>
-              </a:graphicData>
-            </a:graphic>
-          </wp:inline>
-        </w:drawing>
-      </w:r>
       <w:bookmarkEnd w:id="0"/>
+    </w:p>
+    <w:p>
+      <w:pPr>
+        <w:jc w:val="both"/>
+      </w:pPr>
+    </w:p>
+    <w:p>
+      <w:pPr>
+        <w:jc w:val="both"/>
+        <w:rPr>
+          <w:i/>
+        </w:rPr>
+      </w:pPr>
+      <w:r>
+        <w:rPr>
+          <w:i/>
+        </w:rPr>
+        <w:t>Discuss how Context-Free Grammar differs from Context-Sensitive Grammar and show which one is better suited to natural language.</w:t>
+      </w:r>
+    </w:p>
+    <w:p>
+      <w:pPr>
+        <w:jc w:val="both"/>
+      </w:pPr>
+      <w:r>
+        <w:tab/>
+      </w:r>
+    </w:p>
+    <w:p>
+      <w:pPr>
+        <w:jc w:val="both"/>
+      </w:pPr>
+      <w:r>
+        <w:tab/>
+      </w:r>
+      <w:r>
+        <w:t>Context-Free Grammar usually is better suited for val</w:t>
+      </w:r>
+      <w:r>
+        <w:t>idations since it is unbiased in a way that it only checks what is g</w:t>
+      </w:r>
+      <w:r>
+        <w:t xml:space="preserve">iven. Context-Sensitive Grammar on the other hand, </w:t>
+      </w:r>
+      <w:r>
+        <w:t xml:space="preserve">is suited better for natural language since it </w:t>
+      </w:r>
+      <w:r>
+        <w:t>learns from its experiences.</w:t>
+      </w:r>
+    </w:p>
+    <w:p>
+      <w:pPr>
+        <w:jc w:val="both"/>
+      </w:pPr>
+    </w:p>
+    <w:p>
+      <w:pPr>
+        <w:jc w:val="both"/>
+      </w:pPr>
+    </w:p>
+    <w:p>
+      <w:pPr>
+        <w:ind w:firstLine="720"/>
+        <w:jc w:val="both"/>
+      </w:pPr>
     </w:p>
     <w:sectPr>
       <w:pgSz w:w="12240" w:h="15840"/>

</xml_diff>